<commit_message>
more dialogs: act 3-2, 3-3
</commit_message>
<xml_diff>
--- a/Art Refs/dialog drafts 3.docx
+++ b/Art Refs/dialog drafts 3.docx
@@ -4,15 +4,7 @@
   <w:body>
     <w:p>
       <w:r>
-        <w:t>(</w:t>
-      </w:r>
-      <w:proofErr w:type="gramStart"/>
-      <w:r>
-        <w:t>act</w:t>
-      </w:r>
-      <w:proofErr w:type="gramEnd"/>
-      <w:r>
-        <w:t xml:space="preserve"> 3 – 1)</w:t>
+        <w:t>(act 3 – 1)</w:t>
       </w:r>
     </w:p>
     <w:p>
@@ -69,6 +61,86 @@
       </w:r>
       <w:r>
         <w:t>!</w:t>
+      </w:r>
+    </w:p>
+    <w:p/>
+    <w:p>
+      <w:r>
+        <w:t>(act 3 – 2)</w:t>
+      </w:r>
+    </w:p>
+    <w:p>
+      <w:r>
+        <w:t>This time around, we will be placing two force fields.</w:t>
+      </w:r>
+    </w:p>
+    <w:p>
+      <w:r>
+        <w:t>In order to allow the golden ball to take flight, one must counteract the gravitational force with a much greater force.</w:t>
+      </w:r>
+    </w:p>
+    <w:p>
+      <w:r>
+        <w:t xml:space="preserve">Please take note of the </w:t>
+      </w:r>
+      <w:r>
+        <w:t xml:space="preserve">force field’s </w:t>
+      </w:r>
+      <w:r>
+        <w:t xml:space="preserve">direction when placing </w:t>
+      </w:r>
+      <w:r>
+        <w:t>them on the wall</w:t>
+      </w:r>
+      <w:r>
+        <w:t>. Good luck!</w:t>
+      </w:r>
+    </w:p>
+    <w:p/>
+    <w:p>
+      <w:r>
+        <w:t>(act 3 – 3)</w:t>
+      </w:r>
+    </w:p>
+    <w:p>
+      <w:r>
+        <w:t>Now that you’ve come this far, it’s all up to you!</w:t>
+      </w:r>
+      <w:r>
+        <w:t xml:space="preserve"> </w:t>
+      </w:r>
+      <w:r>
+        <w:t xml:space="preserve">Remember all that you’ve learned about </w:t>
+      </w:r>
+      <w:r>
+        <w:t>Newton’s first two laws</w:t>
+      </w:r>
+      <w:r>
+        <w:t>.</w:t>
+      </w:r>
+    </w:p>
+    <w:p>
+      <w:r>
+        <w:t xml:space="preserve">First: An object at rest will remain at rest, </w:t>
+      </w:r>
+      <w:r>
+        <w:t>and an object in motion will maintain a constant velocity unless acted upon by a net external force.</w:t>
+      </w:r>
+    </w:p>
+    <w:p>
+      <w:r>
+        <w:t>Second: T</w:t>
+      </w:r>
+      <w:r>
+        <w:t>he acceleration of an object is proportional to the net force acting on it, and inversely proportional to its mass.</w:t>
+      </w:r>
+    </w:p>
+    <w:p>
+      <w:r>
+        <w:t xml:space="preserve">Keep these in mind, and you </w:t>
+      </w:r>
+      <w:r>
+        <w:t>will surely be a force to be reckoned with!</w:t>
       </w:r>
     </w:p>
     <w:sectPr>

</xml_diff>